<commit_message>
Add/update resource data for BiblicaStudyNotesKeyTerms
</commit_message>
<xml_diff>
--- a/arb/docx/001.content.docx
+++ b/arb/docx/001.content.docx
@@ -32,23 +32,6 @@
     </w:p>
     <w:p>
       <w:pPr>
-        <w:pStyle w:val="Heading2"/>
-        <w:bidi/>
-      </w:pPr>
-      <w:r>
-        <w:rPr>
-          <w:lang w:val="ar_AE" w:bidi="ar_AE"/>
-        </w:rPr>
-        <w:t>License Information</w:t>
-      </w:r>
-      <w:r>
-        <w:rPr>
-          <w:lang w:val="ar_AE" w:bidi="ar_AE"/>
-        </w:rPr>
-      </w:r>
-    </w:p>
-    <w:p>
-      <w:pPr>
         <w:bidi/>
       </w:pPr>
       <w:r>
@@ -61,93 +44,25 @@
           <w:b/>
           <w:lang w:val="ar_AE" w:bidi="ar_AE"/>
         </w:rPr>
-        <w:t>المصطلحات الرئيسية (Biblica)</w:t>
+        <w:t>Biblica Study Notes (Key Terms)</w:t>
       </w:r>
       <w:r>
         <w:rPr>
           <w:lang w:val="ar_AE" w:bidi="ar_AE"/>
         </w:rPr>
-        <w:t xml:space="preserve"> (Arabic) is based on</w:t>
+        <w:t xml:space="preserve"> © 2023 Biblica Inc. Released under CC BY-SA 4.0 license. </w:t>
       </w:r>
       <w:r>
         <w:rPr>
           <w:lang w:val="ar_AE" w:bidi="ar_AE"/>
         </w:rPr>
-        <w:t xml:space="preserve">: </w:t>
+        <w:t>Biblica Study Notes</w:t>
       </w:r>
       <w:r>
         <w:rPr>
           <w:lang w:val="ar_AE" w:bidi="ar_AE"/>
         </w:rPr>
-        <w:t>Biblica Bible Dictionary</w:t>
-      </w:r>
-      <w:r>
-        <w:rPr>
-          <w:lang w:val="ar_AE" w:bidi="ar_AE"/>
-        </w:rPr>
-        <w:t xml:space="preserve">, </w:t>
-      </w:r>
-      <w:hyperlink r:id="rId13">
-        <w:r>
-          <w:rPr>
-            <w:lang w:val="ar_AE" w:bidi="ar_AE"/>
-          </w:rPr>
-          <w:rPr>
-            <w:color w:val="0000EE"/>
-            <w:u w:val="single"/>
-          </w:rPr>
-          <w:t>Biblica, Inc.</w:t>
-        </w:r>
-      </w:hyperlink>
-      <w:r>
-        <w:rPr>
-          <w:lang w:val="ar_AE" w:bidi="ar_AE"/>
-        </w:rPr>
-        <w:t xml:space="preserve">, 2023, which is licensed under a </w:t>
-      </w:r>
-      <w:hyperlink r:id="rId14">
-        <w:r>
-          <w:rPr>
-            <w:lang w:val="ar_AE" w:bidi="ar_AE"/>
-          </w:rPr>
-          <w:rPr>
-            <w:color w:val="0000EE"/>
-            <w:u w:val="single"/>
-          </w:rPr>
-          <w:t>CC BY-SA 4.0 license</w:t>
-        </w:r>
-      </w:hyperlink>
-      <w:r>
-        <w:rPr>
-          <w:lang w:val="ar_AE" w:bidi="ar_AE"/>
-        </w:rPr>
-        <w:t>.</w:t>
-      </w:r>
-      <w:r>
-        <w:rPr>
-          <w:lang w:val="ar_AE" w:bidi="ar_AE"/>
-        </w:rPr>
-      </w:r>
-    </w:p>
-    <w:p>
-      <w:pPr>
-        <w:bidi/>
-      </w:pPr>
-      <w:r>
-        <w:rPr>
-          <w:lang w:val="ar_AE" w:bidi="ar_AE"/>
-        </w:rPr>
-      </w:r>
-      <w:r>
-        <w:rPr>
-          <w:lang w:val="ar_AE" w:bidi="ar_AE"/>
-        </w:rPr>
-        <w:t>This PDF version is provided under the same license.</w:t>
-      </w:r>
-      <w:r>
-        <w:rPr>
-          <w:lang w:val="ar_AE" w:bidi="ar_AE"/>
-        </w:rPr>
+        <w:t xml:space="preserve"> has been adapted in the following languages: Tok Pisin, Arabic (عربي), French (Français), Hindi (हिंदी), Indonesian (Bahasa Indonesia), Portuguese (Português), Russian (Русский), Spanish (Español), Swahili (Kiswahili), and Simplified Chinese (简体中文)from Biblica Study Notes © 2023 Biblica Inc. Released under CC BY-SA 4.0 license by Mission Mutual.</w:t>
       </w:r>
       <w:r>
         <w:rPr>
@@ -205,28 +120,6 @@
           <w:lang w:val="ar_AE" w:bidi="ar_AE"/>
         </w:rPr>
         <w:t>null</w:t>
-      </w:r>
-      <w:r>
-        <w:rPr>
-          <w:lang w:val="ar_AE" w:bidi="ar_AE"/>
-        </w:rPr>
-      </w:r>
-    </w:p>
-    <w:p>
-      <w:pPr>
-        <w:bidi/>
-      </w:pPr>
-      <w:r>
-        <w:rPr>
-          <w:lang w:val="ar_AE" w:bidi="ar_AE"/>
-        </w:rPr>
-      </w:r>
-      <w:r>
-        <w:rPr>
-          <w:i/>
-          <w:lang w:val="ar_AE" w:bidi="ar_AE"/>
-        </w:rPr>
-        <w:t>١٠٠٠ سنة, 666</w:t>
       </w:r>
       <w:r>
         <w:rPr>

</xml_diff>